<commit_message>
ajoute diagramme  et user story  des page  calendrier et  gestion des tache
</commit_message>
<xml_diff>
--- a/user stories/userStory_dashbord.docx
+++ b/user stories/userStory_dashbord.docx
@@ -84,7 +84,119 @@
           <w:szCs w:val="24"/>
           <w:lang w:val="fr-FR"/>
         </w:rPr>
-        <w:t>En tant qu'élève ou bénévole, je souhaite savoir si j’ai reçu de nouveau message  afin de les consulter.</w:t>
+        <w:t>En tant qu'élève ou bénévole, je souhaite savoir si j’ai reçu de</w:t>
+      </w:r>
+      <w:r>
+        <w:rPr>
+          <w:rFonts w:eastAsia="system-ui" w:cs="system-ui" w:ascii="system-ui" w:hAnsi="system-ui"/>
+          <w:i w:val="false"/>
+          <w:iCs w:val="false"/>
+          <w:caps w:val="false"/>
+          <w:smallCaps w:val="false"/>
+          <w:color w:themeColor="text1" w:val="000000"/>
+          <w:sz w:val="24"/>
+          <w:szCs w:val="24"/>
+          <w:lang w:val="fr-FR"/>
+        </w:rPr>
+        <w:t>s</w:t>
+      </w:r>
+      <w:r>
+        <w:rPr>
+          <w:rFonts w:eastAsia="system-ui" w:cs="system-ui" w:ascii="system-ui" w:hAnsi="system-ui"/>
+          <w:i w:val="false"/>
+          <w:iCs w:val="false"/>
+          <w:caps w:val="false"/>
+          <w:smallCaps w:val="false"/>
+          <w:color w:themeColor="text1" w:val="000000"/>
+          <w:sz w:val="24"/>
+          <w:szCs w:val="24"/>
+          <w:lang w:val="fr-FR"/>
+        </w:rPr>
+        <w:t xml:space="preserve"> nouveau</w:t>
+      </w:r>
+      <w:r>
+        <w:rPr>
+          <w:rFonts w:eastAsia="system-ui" w:cs="system-ui" w:ascii="system-ui" w:hAnsi="system-ui"/>
+          <w:i w:val="false"/>
+          <w:iCs w:val="false"/>
+          <w:caps w:val="false"/>
+          <w:smallCaps w:val="false"/>
+          <w:color w:themeColor="text1" w:val="000000"/>
+          <w:sz w:val="24"/>
+          <w:szCs w:val="24"/>
+          <w:lang w:val="fr-FR"/>
+        </w:rPr>
+        <w:t>x</w:t>
+      </w:r>
+      <w:r>
+        <w:rPr>
+          <w:rFonts w:eastAsia="system-ui" w:cs="system-ui" w:ascii="system-ui" w:hAnsi="system-ui"/>
+          <w:i w:val="false"/>
+          <w:iCs w:val="false"/>
+          <w:caps w:val="false"/>
+          <w:smallCaps w:val="false"/>
+          <w:color w:themeColor="text1" w:val="000000"/>
+          <w:sz w:val="24"/>
+          <w:szCs w:val="24"/>
+          <w:lang w:val="fr-FR"/>
+        </w:rPr>
+        <w:t xml:space="preserve"> message</w:t>
+      </w:r>
+      <w:r>
+        <w:rPr>
+          <w:rFonts w:eastAsia="system-ui" w:cs="system-ui" w:ascii="system-ui" w:hAnsi="system-ui"/>
+          <w:i w:val="false"/>
+          <w:iCs w:val="false"/>
+          <w:caps w:val="false"/>
+          <w:smallCaps w:val="false"/>
+          <w:color w:themeColor="text1" w:val="000000"/>
+          <w:sz w:val="24"/>
+          <w:szCs w:val="24"/>
+          <w:lang w:val="fr-FR"/>
+        </w:rPr>
+        <w:t>s</w:t>
+      </w:r>
+      <w:r>
+        <w:rPr>
+          <w:rFonts w:eastAsia="system-ui" w:cs="system-ui" w:ascii="system-ui" w:hAnsi="system-ui"/>
+          <w:i w:val="false"/>
+          <w:iCs w:val="false"/>
+          <w:caps w:val="false"/>
+          <w:smallCaps w:val="false"/>
+          <w:color w:themeColor="text1" w:val="000000"/>
+          <w:sz w:val="24"/>
+          <w:szCs w:val="24"/>
+          <w:lang w:val="fr-FR"/>
+        </w:rPr>
+        <w:t xml:space="preserve">  afin d</w:t>
+      </w:r>
+      <w:r>
+        <w:rPr>
+          <w:rFonts w:eastAsia="system-ui" w:cs="system-ui" w:ascii="system-ui" w:hAnsi="system-ui"/>
+          <w:i w:val="false"/>
+          <w:iCs w:val="false"/>
+          <w:caps w:val="false"/>
+          <w:smallCaps w:val="false"/>
+          <w:color w:themeColor="text1" w:val="000000"/>
+          <w:sz w:val="24"/>
+          <w:szCs w:val="24"/>
+          <w:lang w:val="fr-FR"/>
+        </w:rPr>
+        <w:t>e pouvoir , sur clique de cette rubrique , aller sur la page de chat</w:t>
+      </w:r>
+      <w:r>
+        <w:rPr>
+          <w:rFonts w:eastAsia="system-ui" w:cs="system-ui" w:ascii="system-ui" w:hAnsi="system-ui"/>
+          <w:i w:val="false"/>
+          <w:iCs w:val="false"/>
+          <w:caps w:val="false"/>
+          <w:smallCaps w:val="false"/>
+          <w:color w:themeColor="text1" w:val="000000"/>
+          <w:sz w:val="24"/>
+          <w:szCs w:val="24"/>
+          <w:lang w:val="fr-FR"/>
+        </w:rPr>
+        <w:t>.</w:t>
       </w:r>
     </w:p>
     <w:p>
@@ -146,7 +258,71 @@
           <w:szCs w:val="24"/>
           <w:lang w:val="fr-FR"/>
         </w:rPr>
-        <w:t>Sur la page une rubrique messagerie  compose d’une partie avec le titre  « messagerie » cliquable dans la rubrique vous retrouverai le message  «  vous avez ….       nouveau message » avec le nombre de nouveau message  correspondant.</w:t>
+        <w:t xml:space="preserve">Sur la page une rubrique messagerie  compose d’une partie avec le titre  « messagerie » cliquable dans la rubrique vous retrouverai le message  «  vous avez ….    message </w:t>
+      </w:r>
+      <w:r>
+        <w:rPr>
+          <w:rFonts w:eastAsia="system-ui" w:cs="system-ui" w:ascii="system-ui" w:hAnsi="system-ui"/>
+          <w:b w:val="false"/>
+          <w:bCs w:val="false"/>
+          <w:i w:val="false"/>
+          <w:iCs w:val="false"/>
+          <w:caps w:val="false"/>
+          <w:smallCaps w:val="false"/>
+          <w:color w:themeColor="text1" w:val="000000"/>
+          <w:sz w:val="24"/>
+          <w:szCs w:val="24"/>
+          <w:lang w:val="fr-FR"/>
+        </w:rPr>
+        <w:t>non lu</w:t>
+      </w:r>
+      <w:r>
+        <w:rPr>
+          <w:rFonts w:eastAsia="system-ui" w:cs="system-ui" w:ascii="system-ui" w:hAnsi="system-ui"/>
+          <w:b w:val="false"/>
+          <w:bCs w:val="false"/>
+          <w:i w:val="false"/>
+          <w:iCs w:val="false"/>
+          <w:caps w:val="false"/>
+          <w:smallCaps w:val="false"/>
+          <w:color w:themeColor="text1" w:val="000000"/>
+          <w:sz w:val="24"/>
+          <w:szCs w:val="24"/>
+          <w:lang w:val="fr-FR"/>
+        </w:rPr>
+        <w:t xml:space="preserve"> » avec le nombre de nouveau message  correspondant , </w:t>
+      </w:r>
+      <w:r>
+        <w:rPr>
+          <w:rFonts w:eastAsia="system-ui" w:cs="system-ui" w:ascii="system-ui" w:hAnsi="system-ui"/>
+          <w:b w:val="false"/>
+          <w:bCs w:val="false"/>
+          <w:i w:val="false"/>
+          <w:iCs w:val="false"/>
+          <w:caps w:val="false"/>
+          <w:smallCaps w:val="false"/>
+          <w:color w:themeColor="text1" w:val="000000"/>
+          <w:sz w:val="24"/>
+          <w:szCs w:val="24"/>
+          <w:lang w:val="fr-FR"/>
+        </w:rPr>
+        <w:t xml:space="preserve">adapter le pluriel du texte </w:t>
+      </w:r>
+      <w:r>
+        <w:rPr>
+          <w:rFonts w:eastAsia="system-ui" w:cs="system-ui" w:ascii="system-ui" w:hAnsi="system-ui"/>
+          <w:b w:val="false"/>
+          <w:bCs w:val="false"/>
+          <w:i w:val="false"/>
+          <w:iCs w:val="false"/>
+          <w:caps w:val="false"/>
+          <w:smallCaps w:val="false"/>
+          <w:color w:themeColor="text1" w:val="000000"/>
+          <w:sz w:val="24"/>
+          <w:szCs w:val="24"/>
+          <w:lang w:val="fr-FR"/>
+        </w:rPr>
+        <w:t>.</w:t>
       </w:r>
     </w:p>
     <w:p>
@@ -179,7 +355,103 @@
           <w:szCs w:val="24"/>
           <w:lang w:val="fr-FR"/>
         </w:rPr>
-        <w:t>Lorsque  l'élève ou bénévole des nouveaux messages le nombre de message  sont   affiché  dans la rubrique et quand je clique  sur le titre de la rubrique  je suis redirigé vers la page de chat.</w:t>
+        <w:t xml:space="preserve">Lorsque  l'élève ou bénévole </w:t>
+      </w:r>
+      <w:r>
+        <w:rPr>
+          <w:rFonts w:eastAsia="system-ui" w:cs="system-ui" w:ascii="system-ui" w:hAnsi="system-ui"/>
+          <w:b w:val="false"/>
+          <w:bCs w:val="false"/>
+          <w:i w:val="false"/>
+          <w:iCs w:val="false"/>
+          <w:caps w:val="false"/>
+          <w:smallCaps w:val="false"/>
+          <w:color w:themeColor="text1" w:val="000000"/>
+          <w:sz w:val="24"/>
+          <w:szCs w:val="24"/>
+          <w:lang w:val="fr-FR"/>
+        </w:rPr>
+        <w:t>à</w:t>
+      </w:r>
+      <w:r>
+        <w:rPr>
+          <w:rFonts w:eastAsia="system-ui" w:cs="system-ui" w:ascii="system-ui" w:hAnsi="system-ui"/>
+          <w:b w:val="false"/>
+          <w:bCs w:val="false"/>
+          <w:i w:val="false"/>
+          <w:iCs w:val="false"/>
+          <w:caps w:val="false"/>
+          <w:smallCaps w:val="false"/>
+          <w:color w:themeColor="text1" w:val="000000"/>
+          <w:sz w:val="24"/>
+          <w:szCs w:val="24"/>
+          <w:lang w:val="fr-FR"/>
+        </w:rPr>
+        <w:t xml:space="preserve"> des nouveaux messages </w:t>
+      </w:r>
+      <w:r>
+        <w:rPr>
+          <w:rFonts w:eastAsia="system-ui" w:cs="system-ui" w:ascii="system-ui" w:hAnsi="system-ui"/>
+          <w:b w:val="false"/>
+          <w:bCs w:val="false"/>
+          <w:i w:val="false"/>
+          <w:iCs w:val="false"/>
+          <w:caps w:val="false"/>
+          <w:smallCaps w:val="false"/>
+          <w:color w:themeColor="text1" w:val="000000"/>
+          <w:sz w:val="24"/>
+          <w:szCs w:val="24"/>
+          <w:lang w:val="fr-FR"/>
+        </w:rPr>
+        <w:t xml:space="preserve">et quand il </w:t>
+      </w:r>
+      <w:r>
+        <w:rPr>
+          <w:rFonts w:eastAsia="system-ui" w:cs="system-ui" w:ascii="system-ui" w:hAnsi="system-ui"/>
+          <w:b w:val="false"/>
+          <w:bCs w:val="false"/>
+          <w:i w:val="false"/>
+          <w:iCs w:val="false"/>
+          <w:caps w:val="false"/>
+          <w:smallCaps w:val="false"/>
+          <w:color w:themeColor="text1" w:val="000000"/>
+          <w:sz w:val="24"/>
+          <w:szCs w:val="24"/>
+          <w:lang w:val="fr-FR"/>
+        </w:rPr>
+        <w:t xml:space="preserve">clique  sur le titre de la rubrique  </w:t>
+      </w:r>
+      <w:r>
+        <w:rPr>
+          <w:rFonts w:eastAsia="system-ui" w:cs="system-ui" w:ascii="system-ui" w:hAnsi="system-ui"/>
+          <w:b w:val="false"/>
+          <w:bCs w:val="false"/>
+          <w:i w:val="false"/>
+          <w:iCs w:val="false"/>
+          <w:caps w:val="false"/>
+          <w:smallCaps w:val="false"/>
+          <w:color w:themeColor="text1" w:val="000000"/>
+          <w:sz w:val="24"/>
+          <w:szCs w:val="24"/>
+          <w:lang w:val="fr-FR"/>
+        </w:rPr>
+        <w:t xml:space="preserve">il est </w:t>
+      </w:r>
+      <w:r>
+        <w:rPr>
+          <w:rFonts w:eastAsia="system-ui" w:cs="system-ui" w:ascii="system-ui" w:hAnsi="system-ui"/>
+          <w:b w:val="false"/>
+          <w:bCs w:val="false"/>
+          <w:i w:val="false"/>
+          <w:iCs w:val="false"/>
+          <w:caps w:val="false"/>
+          <w:smallCaps w:val="false"/>
+          <w:color w:themeColor="text1" w:val="000000"/>
+          <w:sz w:val="24"/>
+          <w:szCs w:val="24"/>
+          <w:lang w:val="fr-FR"/>
+        </w:rPr>
+        <w:t>redirigé vers la page de chat.</w:t>
       </w:r>
     </w:p>
     <w:p>
@@ -212,7 +484,7 @@
           <w:szCs w:val="24"/>
           <w:lang w:val="fr-FR"/>
         </w:rPr>
-        <w:t>Au cas où  l'élève ou bénévole n’a pas de nouveau message la rubrique  affiche  « Vous n’avez pas de nouveau message » , mais je peut cliqué sur le titre  pour être redirigé vers la page de chat .</w:t>
+        <w:t>Au cas où  l'élève ou bénévole n’a pas de nouveau message ,la rubrique  affiche  « Vous n’avez pas de nouveau message » , mais je peut cliqué sur le titre  pour être redirigé vers la page de chat .</w:t>
       </w:r>
     </w:p>
     <w:p>
@@ -416,35 +688,7 @@
       </w:pPr>
       <w:r>
         <w:rPr/>
-        <w:t xml:space="preserve">Sur la page une rubrique  </w:t>
-      </w:r>
-      <w:r>
-        <w:rPr/>
-        <w:t xml:space="preserve">mes </w:t>
-      </w:r>
-      <w:r>
-        <w:rPr/>
-        <w:t xml:space="preserve">tache </w:t>
-      </w:r>
-      <w:r>
-        <w:rPr/>
-        <w:t>com</w:t>
-      </w:r>
-      <w:r>
-        <w:rPr/>
-        <w:t>pose d’une partie avec le titre  « </w:t>
-      </w:r>
-      <w:r>
-        <w:rPr/>
-        <w:t>Mes tâches</w:t>
-      </w:r>
-      <w:r>
-        <w:rPr/>
-        <w:t> » cliquable dans la rubrique vous retrouverai le</w:t>
-      </w:r>
-      <w:r>
-        <w:rPr/>
-        <w:t>s tâches avec les taches programmé dans l’ordre  chronologique.</w:t>
+        <w:t>Sur la page une rubrique  mes tache compose d’une partie avec le titre  « Mes tâches » cliquable dans la rubrique vous retrouverai les tâches avec les taches programmé dans l’ordre  chronologique.</w:t>
       </w:r>
     </w:p>
     <w:p>
@@ -455,6 +699,7 @@
           <w:numId w:val="2"/>
         </w:numPr>
         <w:bidi w:val="0"/>
+        <w:spacing w:before="0" w:after="160"/>
         <w:jc w:val="left"/>
         <w:rPr/>
       </w:pPr>
@@ -471,6 +716,7 @@
           <w:numId w:val="2"/>
         </w:numPr>
         <w:bidi w:val="0"/>
+        <w:spacing w:before="0" w:after="160"/>
         <w:jc w:val="left"/>
         <w:rPr/>
       </w:pPr>
@@ -506,13 +752,20 @@
           <w:szCs w:val="22"/>
           <w:lang w:val="fr-FR"/>
         </w:rPr>
-        <w:t xml:space="preserve">User Story :Dashbord – </w:t>
-      </w:r>
-      <w:r>
-        <w:rPr>
-          <w:rFonts w:eastAsia="system-ui" w:cs="system-ui" w:ascii="system-ui" w:hAnsi="system-ui"/>
+        <w:t>User Story :Dashbord – Événement</w:t>
+      </w:r>
+    </w:p>
+    <w:p>
+      <w:pPr>
+        <w:pStyle w:val="Normal"/>
+        <w:bidi w:val="0"/>
+        <w:spacing w:before="0" w:after="0"/>
+        <w:jc w:val="left"/>
+        <w:rPr>
+          <w:rFonts w:ascii="system-ui" w:hAnsi="system-ui" w:eastAsia="system-ui" w:cs="system-ui"/>
           <w:b/>
           <w:bCs/>
+          <w:i w:val="false"/>
           <w:i w:val="false"/>
           <w:iCs w:val="false"/>
           <w:caps w:val="false"/>
@@ -522,20 +775,12 @@
           <w:szCs w:val="22"/>
           <w:lang w:val="fr-FR"/>
         </w:rPr>
-        <w:t>Événement</w:t>
-      </w:r>
-    </w:p>
-    <w:p>
-      <w:pPr>
-        <w:pStyle w:val="Normal"/>
-        <w:bidi w:val="0"/>
-        <w:spacing w:before="0" w:after="0"/>
-        <w:jc w:val="left"/>
-        <w:rPr>
-          <w:rFonts w:ascii="system-ui" w:hAnsi="system-ui" w:eastAsia="system-ui" w:cs="system-ui"/>
+      </w:pPr>
+      <w:r>
+        <w:rPr>
+          <w:rFonts w:eastAsia="system-ui" w:cs="system-ui" w:ascii="system-ui" w:hAnsi="system-ui"/>
           <w:b/>
           <w:bCs/>
-          <w:i w:val="false"/>
           <w:i w:val="false"/>
           <w:iCs w:val="false"/>
           <w:caps w:val="false"/>
@@ -545,9 +790,6 @@
           <w:szCs w:val="22"/>
           <w:lang w:val="fr-FR"/>
         </w:rPr>
-      </w:pPr>
-      <w:r>
-        <w:rPr/>
       </w:r>
     </w:p>
     <w:p>
@@ -691,31 +933,7 @@
           <w:szCs w:val="24"/>
           <w:lang w:val="fr-FR"/>
         </w:rPr>
-        <w:t xml:space="preserve">Au cas ou l’utilisateur n’a pas de </w:t>
-      </w:r>
-      <w:r>
-        <w:rPr>
-          <w:rFonts w:eastAsia="system-ui" w:cs="system-ui" w:ascii="system-ui" w:hAnsi="system-ui"/>
-          <w:caps w:val="false"/>
-          <w:smallCaps w:val="false"/>
-          <w:color w:themeColor="text1" w:val="000000"/>
-          <w:sz w:val="24"/>
-          <w:szCs w:val="24"/>
-          <w:lang w:val="fr-FR"/>
-        </w:rPr>
-        <w:t>évènement</w:t>
-      </w:r>
-      <w:r>
-        <w:rPr>
-          <w:rFonts w:eastAsia="system-ui" w:cs="system-ui" w:ascii="system-ui" w:hAnsi="system-ui"/>
-          <w:caps w:val="false"/>
-          <w:smallCaps w:val="false"/>
-          <w:color w:themeColor="text1" w:val="000000"/>
-          <w:sz w:val="24"/>
-          <w:szCs w:val="24"/>
-          <w:lang w:val="fr-FR"/>
-        </w:rPr>
-        <w:t xml:space="preserve"> programmé  il peut toujours cliqué sur le titre « </w:t>
+        <w:t>Au cas ou l’utilisateur n’a pas de évènement programmé  il peut toujours cliqué sur le titre « </w:t>
       </w:r>
       <w:r>
         <w:rPr>
@@ -743,31 +961,7 @@
           <w:szCs w:val="24"/>
           <w:lang w:val="fr-FR"/>
         </w:rPr>
-        <w:t xml:space="preserve"> » pour être redirigé vers  la page de </w:t>
-      </w:r>
-      <w:r>
-        <w:rPr>
-          <w:rFonts w:eastAsia="system-ui" w:cs="system-ui" w:ascii="system-ui" w:hAnsi="system-ui"/>
-          <w:caps w:val="false"/>
-          <w:smallCaps w:val="false"/>
-          <w:color w:themeColor="text1" w:val="000000"/>
-          <w:sz w:val="24"/>
-          <w:szCs w:val="24"/>
-          <w:lang w:val="fr-FR"/>
-        </w:rPr>
-        <w:t>calendrier</w:t>
-      </w:r>
-      <w:r>
-        <w:rPr>
-          <w:rFonts w:eastAsia="system-ui" w:cs="system-ui" w:ascii="system-ui" w:hAnsi="system-ui"/>
-          <w:caps w:val="false"/>
-          <w:smallCaps w:val="false"/>
-          <w:color w:themeColor="text1" w:val="000000"/>
-          <w:sz w:val="24"/>
-          <w:szCs w:val="24"/>
-          <w:lang w:val="fr-FR"/>
-        </w:rPr>
-        <w:t xml:space="preserve"> .</w:t>
+        <w:t> » pour être redirigé vers  la page de calendrier .</w:t>
       </w:r>
     </w:p>
     <w:sectPr>

</xml_diff>